<commit_message>
Atualização breve no word
</commit_message>
<xml_diff>
--- a/(8.0) Formulário - Plano de Ger da Qualidade.docx
+++ b/(8.0) Formulário - Plano de Ger da Qualidade.docx
@@ -403,14 +403,8 @@
           <w:p>
             <w:pPr>
               <w:pStyle w:val="Comments"/>
-              <w:rPr>
-                <w:color w:val="auto"/>
-              </w:rPr>
-            </w:pPr>
-            <w:r>
-              <w:rPr>
-                <w:color w:val="auto"/>
-              </w:rPr>
+            </w:pPr>
+            <w:r>
               <w:t>Ferramenta</w:t>
             </w:r>
           </w:p>
@@ -423,14 +417,8 @@
           <w:p>
             <w:pPr>
               <w:pStyle w:val="Comments"/>
-              <w:rPr>
-                <w:color w:val="auto"/>
-              </w:rPr>
-            </w:pPr>
-            <w:r>
-              <w:rPr>
-                <w:color w:val="auto"/>
-              </w:rPr>
+            </w:pPr>
+            <w:r>
               <w:t>Descrição da aplicação</w:t>
             </w:r>
           </w:p>
@@ -443,20 +431,11 @@
           <w:p>
             <w:pPr>
               <w:pStyle w:val="Comments"/>
-              <w:rPr>
-                <w:color w:val="auto"/>
-              </w:rPr>
-            </w:pPr>
-            <w:r>
-              <w:rPr>
-                <w:color w:val="auto"/>
-              </w:rPr>
+            </w:pPr>
+            <w:r>
               <w:t>Quando aplicar</w:t>
             </w:r>
             <w:r>
-              <w:rPr>
-                <w:color w:val="auto"/>
-              </w:rPr>
               <w:t xml:space="preserve"> / Responsável</w:t>
             </w:r>
           </w:p>
@@ -471,14 +450,8 @@
           <w:p>
             <w:pPr>
               <w:pStyle w:val="Comments"/>
-              <w:rPr>
-                <w:color w:val="auto"/>
-              </w:rPr>
-            </w:pPr>
-            <w:r>
-              <w:rPr>
-                <w:color w:val="auto"/>
-              </w:rPr>
+            </w:pPr>
+            <w:r>
               <w:t>Diagrama de Ishikawa</w:t>
             </w:r>
           </w:p>
@@ -491,14 +464,8 @@
           <w:p>
             <w:pPr>
               <w:pStyle w:val="Comments"/>
-              <w:rPr>
-                <w:color w:val="auto"/>
-              </w:rPr>
-            </w:pPr>
-            <w:r>
-              <w:rPr>
-                <w:color w:val="auto"/>
-              </w:rPr>
+            </w:pPr>
+            <w:r>
               <w:t>Reuniões promovedoras de discuções sobre possíveis problemas e suas soluções</w:t>
             </w:r>
           </w:p>
@@ -511,20 +478,11 @@
           <w:p>
             <w:pPr>
               <w:pStyle w:val="Comments"/>
-              <w:rPr>
-                <w:color w:val="auto"/>
-              </w:rPr>
-            </w:pPr>
-            <w:r>
-              <w:rPr>
-                <w:color w:val="auto"/>
-              </w:rPr>
+            </w:pPr>
+            <w:r>
               <w:t xml:space="preserve">Do início ao fim do projeto / </w:t>
             </w:r>
             <w:r>
-              <w:rPr>
-                <w:color w:val="auto"/>
-              </w:rPr>
               <w:t>Lindomar Basseti</w:t>
             </w:r>
           </w:p>
@@ -538,54 +496,110 @@
     </w:p>
     <w:p>
       <w:pPr>
-        <w:pStyle w:val="Comments"/>
+        <w:rPr>
+          <w:rFonts w:cs="Arial"/>
+        </w:rPr>
+      </w:pPr>
+    </w:p>
+    <w:p>
+      <w:pPr>
+        <w:rPr>
+          <w:rFonts w:cs="Arial"/>
+        </w:rPr>
       </w:pPr>
       <w:r>
-        <w:t>Elabore</w:t>
-      </w:r>
-      <w:r>
-        <w:t xml:space="preserve"> um “Diagrama de Ishikawa” </w:t>
-      </w:r>
-      <w:r>
-        <w:t>mostrando um potencial problema “idealizado” pelo grup</w:t>
-      </w:r>
-      <w:r>
-        <w:t>o</w:t>
-      </w:r>
-      <w:r>
-        <w:t xml:space="preserve"> e que poderá ocorrer no decorrer do seu projeto.</w:t>
+        <w:rPr>
+          <w:rFonts w:cs="Arial"/>
+          <w:noProof/>
+        </w:rPr>
+        <w:drawing>
+          <wp:inline distT="0" distB="0" distL="0" distR="0" wp14:anchorId="4E4A12DF" wp14:editId="74B83F7C">
+            <wp:extent cx="5400040" cy="2217420"/>
+            <wp:effectExtent l="0" t="0" r="0" b="0"/>
+            <wp:docPr id="2" name="Picture 2"/>
+            <wp:cNvGraphicFramePr>
+              <a:graphicFrameLocks xmlns:a="http://schemas.openxmlformats.org/drawingml/2006/main" noChangeAspect="1"/>
+            </wp:cNvGraphicFramePr>
+            <a:graphic xmlns:a="http://schemas.openxmlformats.org/drawingml/2006/main">
+              <a:graphicData uri="http://schemas.openxmlformats.org/drawingml/2006/picture">
+                <pic:pic xmlns:pic="http://schemas.openxmlformats.org/drawingml/2006/picture">
+                  <pic:nvPicPr>
+                    <pic:cNvPr id="1" name=""/>
+                    <pic:cNvPicPr/>
+                  </pic:nvPicPr>
+                  <pic:blipFill>
+                    <a:blip r:embed="rId8"/>
+                    <a:stretch>
+                      <a:fillRect/>
+                    </a:stretch>
+                  </pic:blipFill>
+                  <pic:spPr>
+                    <a:xfrm>
+                      <a:off x="0" y="0"/>
+                      <a:ext cx="5400040" cy="2217420"/>
+                    </a:xfrm>
+                    <a:prstGeom prst="rect">
+                      <a:avLst/>
+                    </a:prstGeom>
+                  </pic:spPr>
+                </pic:pic>
+              </a:graphicData>
+            </a:graphic>
+          </wp:inline>
+        </w:drawing>
       </w:r>
     </w:p>
     <w:p>
       <w:pPr>
-        <w:pStyle w:val="Comments"/>
+        <w:rPr>
+          <w:rFonts w:cs="Arial"/>
+        </w:rPr>
       </w:pPr>
       <w:r>
-        <w:t>Identifique a causa raiz, bem como a solução adotada.</w:t>
+        <w:rPr>
+          <w:rFonts w:cs="Arial"/>
+          <w:noProof/>
+        </w:rPr>
+        <w:lastRenderedPageBreak/>
+        <w:drawing>
+          <wp:inline distT="0" distB="0" distL="0" distR="0" wp14:anchorId="74286181" wp14:editId="739D5AD9">
+            <wp:extent cx="5400040" cy="2212975"/>
+            <wp:effectExtent l="0" t="0" r="0" b="0"/>
+            <wp:docPr id="3" name="Picture 3"/>
+            <wp:cNvGraphicFramePr>
+              <a:graphicFrameLocks xmlns:a="http://schemas.openxmlformats.org/drawingml/2006/main" noChangeAspect="1"/>
+            </wp:cNvGraphicFramePr>
+            <a:graphic xmlns:a="http://schemas.openxmlformats.org/drawingml/2006/main">
+              <a:graphicData uri="http://schemas.openxmlformats.org/drawingml/2006/picture">
+                <pic:pic xmlns:pic="http://schemas.openxmlformats.org/drawingml/2006/picture">
+                  <pic:nvPicPr>
+                    <pic:cNvPr id="1" name=""/>
+                    <pic:cNvPicPr/>
+                  </pic:nvPicPr>
+                  <pic:blipFill>
+                    <a:blip r:embed="rId9"/>
+                    <a:stretch>
+                      <a:fillRect/>
+                    </a:stretch>
+                  </pic:blipFill>
+                  <pic:spPr>
+                    <a:xfrm>
+                      <a:off x="0" y="0"/>
+                      <a:ext cx="5400040" cy="2212975"/>
+                    </a:xfrm>
+                    <a:prstGeom prst="rect">
+                      <a:avLst/>
+                    </a:prstGeom>
+                  </pic:spPr>
+                </pic:pic>
+              </a:graphicData>
+            </a:graphic>
+          </wp:inline>
+        </w:drawing>
       </w:r>
     </w:p>
     <w:p>
       <w:pPr>
-        <w:pStyle w:val="Comments"/>
-      </w:pPr>
-      <w:r>
-        <w:t>C</w:t>
-      </w:r>
-      <w:r>
-        <w:t xml:space="preserve">ole </w:t>
-      </w:r>
-      <w:r>
-        <w:t xml:space="preserve">neste documento, </w:t>
-      </w:r>
-      <w:r>
-        <w:t>demonstrando o entendimento no uso desta ferramenta</w:t>
-      </w:r>
-      <w:r>
-        <w:t>.</w:t>
-      </w:r>
-    </w:p>
-    <w:p>
-      <w:pPr>
         <w:rPr>
           <w:rFonts w:cs="Arial"/>
         </w:rPr>
@@ -597,6 +611,47 @@
           <w:rFonts w:cs="Arial"/>
         </w:rPr>
       </w:pPr>
+      <w:r>
+        <w:rPr>
+          <w:rFonts w:cs="Arial"/>
+          <w:noProof/>
+        </w:rPr>
+        <w:drawing>
+          <wp:inline distT="0" distB="0" distL="0" distR="0" wp14:anchorId="6D514958" wp14:editId="3E8F6E5B">
+            <wp:extent cx="5400040" cy="2065020"/>
+            <wp:effectExtent l="0" t="0" r="0" b="0"/>
+            <wp:docPr id="4" name="Picture 4"/>
+            <wp:cNvGraphicFramePr>
+              <a:graphicFrameLocks xmlns:a="http://schemas.openxmlformats.org/drawingml/2006/main" noChangeAspect="1"/>
+            </wp:cNvGraphicFramePr>
+            <a:graphic xmlns:a="http://schemas.openxmlformats.org/drawingml/2006/main">
+              <a:graphicData uri="http://schemas.openxmlformats.org/drawingml/2006/picture">
+                <pic:pic xmlns:pic="http://schemas.openxmlformats.org/drawingml/2006/picture">
+                  <pic:nvPicPr>
+                    <pic:cNvPr id="1" name=""/>
+                    <pic:cNvPicPr/>
+                  </pic:nvPicPr>
+                  <pic:blipFill>
+                    <a:blip r:embed="rId10"/>
+                    <a:stretch>
+                      <a:fillRect/>
+                    </a:stretch>
+                  </pic:blipFill>
+                  <pic:spPr>
+                    <a:xfrm>
+                      <a:off x="0" y="0"/>
+                      <a:ext cx="5400040" cy="2065020"/>
+                    </a:xfrm>
+                    <a:prstGeom prst="rect">
+                      <a:avLst/>
+                    </a:prstGeom>
+                  </pic:spPr>
+                </pic:pic>
+              </a:graphicData>
+            </a:graphic>
+          </wp:inline>
+        </w:drawing>
+      </w:r>
     </w:p>
     <w:p>
       <w:pPr>
@@ -620,52 +675,807 @@
       </w:r>
       <w:bookmarkEnd w:id="9"/>
     </w:p>
-    <w:p>
-      <w:pPr>
-        <w:pStyle w:val="Comments"/>
-      </w:pPr>
-      <w:r>
-        <w:t xml:space="preserve">Uma </w:t>
-      </w:r>
-      <w:r>
-        <w:t>Métrica de qualidade</w:t>
-      </w:r>
-      <w:r>
-        <w:t xml:space="preserve"> é uma definição operacional que descreve, em termos bem específicos, um atributo do projeto </w:t>
-      </w:r>
-      <w:r>
-        <w:t>e/</w:t>
-      </w:r>
-      <w:r>
-        <w:t>ou do produto, e como o processo de controle da qualidade irá medi-lo.</w:t>
-      </w:r>
-    </w:p>
-    <w:p>
-      <w:pPr>
-        <w:pStyle w:val="Comments"/>
-      </w:pPr>
-      <w:r>
-        <w:t>Lembre-se que u</w:t>
-      </w:r>
-      <w:r>
-        <w:t>ma métrica é medida e possui um valor real</w:t>
-      </w:r>
-      <w:r>
-        <w:t xml:space="preserve"> e mensurável.</w:t>
-      </w:r>
-    </w:p>
-    <w:p>
-      <w:pPr>
-        <w:pStyle w:val="Comments"/>
-      </w:pPr>
-      <w:r>
-        <w:t>Nessa seção, defina primeiramente os requisitos de sucesso do projeto e como eles serão atendidos através das entregas do projeto e dos padrões e requisi</w:t>
-      </w:r>
-      <w:r>
-        <w:t xml:space="preserve">tos de qualidade determinados. </w:t>
-      </w:r>
-    </w:p>
     <w:p/>
+    <w:tbl>
+      <w:tblPr>
+        <w:tblW w:w="0" w:type="auto"/>
+        <w:jc w:val="center"/>
+        <w:tblBorders>
+          <w:top w:val="outset" w:sz="24" w:space="0" w:color="auto"/>
+          <w:left w:val="outset" w:sz="24" w:space="0" w:color="auto"/>
+          <w:bottom w:val="outset" w:sz="24" w:space="0" w:color="auto"/>
+          <w:right w:val="outset" w:sz="24" w:space="0" w:color="auto"/>
+        </w:tblBorders>
+        <w:shd w:val="clear" w:color="auto" w:fill="FFFFFF"/>
+        <w:tblCellMar>
+          <w:left w:w="0" w:type="dxa"/>
+          <w:right w:w="0" w:type="dxa"/>
+        </w:tblCellMar>
+        <w:tblLook w:val="04A0" w:firstRow="1" w:lastRow="0" w:firstColumn="1" w:lastColumn="0" w:noHBand="0" w:noVBand="1"/>
+      </w:tblPr>
+      <w:tblGrid>
+        <w:gridCol w:w="1481"/>
+        <w:gridCol w:w="1584"/>
+        <w:gridCol w:w="1701"/>
+        <w:gridCol w:w="3630"/>
+      </w:tblGrid>
+      <w:tr>
+        <w:trPr>
+          <w:trHeight w:val="403"/>
+          <w:jc w:val="center"/>
+        </w:trPr>
+        <w:tc>
+          <w:tcPr>
+            <w:tcW w:w="1481" w:type="dxa"/>
+            <w:tcBorders>
+              <w:top w:val="single" w:sz="6" w:space="0" w:color="DDDDDD"/>
+              <w:left w:val="outset" w:sz="6" w:space="0" w:color="auto"/>
+              <w:bottom w:val="outset" w:sz="6" w:space="0" w:color="auto"/>
+              <w:right w:val="outset" w:sz="6" w:space="0" w:color="auto"/>
+            </w:tcBorders>
+            <w:shd w:val="clear" w:color="auto" w:fill="FFFFFF"/>
+            <w:hideMark/>
+          </w:tcPr>
+          <w:p>
+            <w:pPr>
+              <w:spacing w:after="150"/>
+              <w:jc w:val="center"/>
+              <w:rPr>
+                <w:rFonts w:ascii="Helvetica" w:eastAsia="Times New Roman" w:hAnsi="Helvetica" w:cs="Helvetica"/>
+                <w:color w:val="444444"/>
+                <w:sz w:val="21"/>
+                <w:szCs w:val="21"/>
+                <w:lang w:eastAsia="pt-BR"/>
+              </w:rPr>
+            </w:pPr>
+            <w:r>
+              <w:rPr>
+                <w:rFonts w:ascii="Helvetica" w:eastAsia="Times New Roman" w:hAnsi="Helvetica" w:cs="Helvetica"/>
+                <w:b/>
+                <w:bCs/>
+                <w:color w:val="444444"/>
+                <w:sz w:val="21"/>
+                <w:szCs w:val="21"/>
+                <w:lang w:eastAsia="pt-BR"/>
+              </w:rPr>
+              <w:t>Requisito</w:t>
+            </w:r>
+          </w:p>
+        </w:tc>
+        <w:tc>
+          <w:tcPr>
+            <w:tcW w:w="1584" w:type="dxa"/>
+            <w:tcBorders>
+              <w:top w:val="single" w:sz="6" w:space="0" w:color="DDDDDD"/>
+              <w:left w:val="outset" w:sz="6" w:space="0" w:color="auto"/>
+              <w:bottom w:val="outset" w:sz="6" w:space="0" w:color="auto"/>
+              <w:right w:val="outset" w:sz="6" w:space="0" w:color="auto"/>
+            </w:tcBorders>
+            <w:shd w:val="clear" w:color="auto" w:fill="FFFFFF"/>
+            <w:hideMark/>
+          </w:tcPr>
+          <w:p>
+            <w:pPr>
+              <w:spacing w:after="150"/>
+              <w:jc w:val="center"/>
+              <w:rPr>
+                <w:rFonts w:ascii="Helvetica" w:eastAsia="Times New Roman" w:hAnsi="Helvetica" w:cs="Helvetica"/>
+                <w:color w:val="444444"/>
+                <w:sz w:val="21"/>
+                <w:szCs w:val="21"/>
+                <w:lang w:eastAsia="pt-BR"/>
+              </w:rPr>
+            </w:pPr>
+            <w:r>
+              <w:rPr>
+                <w:rFonts w:ascii="Helvetica" w:eastAsia="Times New Roman" w:hAnsi="Helvetica" w:cs="Helvetica"/>
+                <w:b/>
+                <w:bCs/>
+                <w:color w:val="444444"/>
+                <w:sz w:val="21"/>
+                <w:szCs w:val="21"/>
+                <w:lang w:eastAsia="pt-BR"/>
+              </w:rPr>
+              <w:t>Indicador</w:t>
+            </w:r>
+          </w:p>
+        </w:tc>
+        <w:tc>
+          <w:tcPr>
+            <w:tcW w:w="1701" w:type="dxa"/>
+            <w:tcBorders>
+              <w:top w:val="single" w:sz="6" w:space="0" w:color="DDDDDD"/>
+              <w:left w:val="outset" w:sz="6" w:space="0" w:color="auto"/>
+              <w:bottom w:val="outset" w:sz="6" w:space="0" w:color="auto"/>
+              <w:right w:val="outset" w:sz="6" w:space="0" w:color="auto"/>
+            </w:tcBorders>
+            <w:shd w:val="clear" w:color="auto" w:fill="FFFFFF"/>
+            <w:hideMark/>
+          </w:tcPr>
+          <w:p>
+            <w:pPr>
+              <w:spacing w:after="150"/>
+              <w:jc w:val="center"/>
+              <w:rPr>
+                <w:rFonts w:ascii="Helvetica" w:eastAsia="Times New Roman" w:hAnsi="Helvetica" w:cs="Helvetica"/>
+                <w:color w:val="444444"/>
+                <w:sz w:val="21"/>
+                <w:szCs w:val="21"/>
+                <w:lang w:eastAsia="pt-BR"/>
+              </w:rPr>
+            </w:pPr>
+            <w:r>
+              <w:rPr>
+                <w:rFonts w:ascii="Helvetica" w:eastAsia="Times New Roman" w:hAnsi="Helvetica" w:cs="Helvetica"/>
+                <w:b/>
+                <w:bCs/>
+                <w:color w:val="444444"/>
+                <w:sz w:val="21"/>
+                <w:szCs w:val="21"/>
+                <w:lang w:eastAsia="pt-BR"/>
+              </w:rPr>
+              <w:t>Meta</w:t>
+            </w:r>
+          </w:p>
+        </w:tc>
+        <w:tc>
+          <w:tcPr>
+            <w:tcW w:w="3630" w:type="dxa"/>
+            <w:tcBorders>
+              <w:top w:val="single" w:sz="6" w:space="0" w:color="DDDDDD"/>
+              <w:left w:val="outset" w:sz="6" w:space="0" w:color="auto"/>
+              <w:bottom w:val="outset" w:sz="6" w:space="0" w:color="auto"/>
+              <w:right w:val="outset" w:sz="6" w:space="0" w:color="auto"/>
+            </w:tcBorders>
+            <w:shd w:val="clear" w:color="auto" w:fill="FFFFFF"/>
+            <w:hideMark/>
+          </w:tcPr>
+          <w:p>
+            <w:pPr>
+              <w:spacing w:after="150"/>
+              <w:jc w:val="center"/>
+              <w:rPr>
+                <w:rFonts w:ascii="Helvetica" w:eastAsia="Times New Roman" w:hAnsi="Helvetica" w:cs="Helvetica"/>
+                <w:color w:val="444444"/>
+                <w:sz w:val="21"/>
+                <w:szCs w:val="21"/>
+                <w:lang w:eastAsia="pt-BR"/>
+              </w:rPr>
+            </w:pPr>
+            <w:r>
+              <w:rPr>
+                <w:rFonts w:ascii="Helvetica" w:eastAsia="Times New Roman" w:hAnsi="Helvetica" w:cs="Helvetica"/>
+                <w:b/>
+                <w:bCs/>
+                <w:color w:val="444444"/>
+                <w:sz w:val="21"/>
+                <w:szCs w:val="21"/>
+                <w:lang w:eastAsia="pt-BR"/>
+              </w:rPr>
+              <w:t>Técnica de Medição</w:t>
+            </w:r>
+          </w:p>
+        </w:tc>
+      </w:tr>
+      <w:tr>
+        <w:trPr>
+          <w:trHeight w:val="315"/>
+          <w:jc w:val="center"/>
+        </w:trPr>
+        <w:tc>
+          <w:tcPr>
+            <w:tcW w:w="1481" w:type="dxa"/>
+            <w:tcBorders>
+              <w:top w:val="single" w:sz="6" w:space="0" w:color="DDDDDD"/>
+              <w:left w:val="outset" w:sz="6" w:space="0" w:color="auto"/>
+              <w:bottom w:val="single" w:sz="6" w:space="0" w:color="DDDDDD"/>
+              <w:right w:val="outset" w:sz="6" w:space="0" w:color="auto"/>
+            </w:tcBorders>
+            <w:shd w:val="clear" w:color="auto" w:fill="FFFFFF"/>
+            <w:hideMark/>
+          </w:tcPr>
+          <w:p>
+            <w:pPr>
+              <w:spacing w:after="150"/>
+              <w:jc w:val="center"/>
+              <w:rPr>
+                <w:rFonts w:ascii="Helvetica" w:eastAsia="Times New Roman" w:hAnsi="Helvetica" w:cs="Helvetica"/>
+                <w:color w:val="444444"/>
+                <w:sz w:val="21"/>
+                <w:szCs w:val="21"/>
+                <w:lang w:eastAsia="pt-BR"/>
+              </w:rPr>
+            </w:pPr>
+            <w:r>
+              <w:rPr>
+                <w:rFonts w:ascii="Helvetica" w:eastAsia="Times New Roman" w:hAnsi="Helvetica" w:cs="Helvetica"/>
+                <w:color w:val="444444"/>
+                <w:sz w:val="21"/>
+                <w:szCs w:val="21"/>
+                <w:lang w:eastAsia="pt-BR"/>
+              </w:rPr>
+              <w:t>C</w:t>
+            </w:r>
+            <w:r>
+              <w:rPr>
+                <w:rFonts w:ascii="Helvetica" w:eastAsia="Times New Roman" w:hAnsi="Helvetica" w:cs="Helvetica"/>
+                <w:color w:val="444444"/>
+                <w:sz w:val="21"/>
+                <w:szCs w:val="21"/>
+                <w:lang w:eastAsia="pt-BR"/>
+              </w:rPr>
+              <w:t>á</w:t>
+            </w:r>
+            <w:r>
+              <w:rPr>
+                <w:rFonts w:ascii="Helvetica" w:eastAsia="Times New Roman" w:hAnsi="Helvetica" w:cs="Helvetica"/>
+                <w:color w:val="444444"/>
+                <w:sz w:val="21"/>
+                <w:szCs w:val="21"/>
+                <w:lang w:eastAsia="pt-BR"/>
+              </w:rPr>
+              <w:t>lculo dos gastos no mês</w:t>
+            </w:r>
+          </w:p>
+        </w:tc>
+        <w:tc>
+          <w:tcPr>
+            <w:tcW w:w="1584" w:type="dxa"/>
+            <w:tcBorders>
+              <w:top w:val="single" w:sz="6" w:space="0" w:color="DDDDDD"/>
+              <w:left w:val="outset" w:sz="6" w:space="0" w:color="auto"/>
+              <w:bottom w:val="single" w:sz="6" w:space="0" w:color="DDDDDD"/>
+              <w:right w:val="outset" w:sz="6" w:space="0" w:color="auto"/>
+            </w:tcBorders>
+            <w:shd w:val="clear" w:color="auto" w:fill="FFFFFF"/>
+            <w:hideMark/>
+          </w:tcPr>
+          <w:p>
+            <w:pPr>
+              <w:spacing w:after="150"/>
+              <w:jc w:val="center"/>
+              <w:rPr>
+                <w:rFonts w:ascii="Helvetica" w:eastAsia="Times New Roman" w:hAnsi="Helvetica" w:cs="Helvetica"/>
+                <w:color w:val="444444"/>
+                <w:sz w:val="21"/>
+                <w:szCs w:val="21"/>
+                <w:lang w:eastAsia="pt-BR"/>
+              </w:rPr>
+            </w:pPr>
+            <w:r>
+              <w:rPr>
+                <w:rFonts w:ascii="Helvetica" w:eastAsia="Times New Roman" w:hAnsi="Helvetica" w:cs="Helvetica"/>
+                <w:color w:val="444444"/>
+                <w:sz w:val="21"/>
+                <w:szCs w:val="21"/>
+                <w:lang w:eastAsia="pt-BR"/>
+              </w:rPr>
+              <w:t>% de precisão na aproximação dos dados(sem dispositivo)</w:t>
+            </w:r>
+          </w:p>
+        </w:tc>
+        <w:tc>
+          <w:tcPr>
+            <w:tcW w:w="1701" w:type="dxa"/>
+            <w:tcBorders>
+              <w:top w:val="single" w:sz="6" w:space="0" w:color="DDDDDD"/>
+              <w:left w:val="outset" w:sz="6" w:space="0" w:color="auto"/>
+              <w:bottom w:val="single" w:sz="6" w:space="0" w:color="DDDDDD"/>
+              <w:right w:val="outset" w:sz="6" w:space="0" w:color="auto"/>
+            </w:tcBorders>
+            <w:shd w:val="clear" w:color="auto" w:fill="FFFFFF"/>
+            <w:hideMark/>
+          </w:tcPr>
+          <w:p>
+            <w:pPr>
+              <w:spacing w:after="150"/>
+              <w:jc w:val="center"/>
+              <w:rPr>
+                <w:rFonts w:ascii="Helvetica" w:eastAsia="Times New Roman" w:hAnsi="Helvetica" w:cs="Helvetica"/>
+                <w:color w:val="444444"/>
+                <w:sz w:val="21"/>
+                <w:szCs w:val="21"/>
+                <w:lang w:eastAsia="pt-BR"/>
+              </w:rPr>
+            </w:pPr>
+            <w:r>
+              <w:rPr>
+                <w:rFonts w:ascii="Helvetica" w:eastAsia="Times New Roman" w:hAnsi="Helvetica" w:cs="Helvetica"/>
+                <w:color w:val="444444"/>
+                <w:sz w:val="21"/>
+                <w:szCs w:val="21"/>
+                <w:lang w:eastAsia="pt-BR"/>
+              </w:rPr>
+              <w:t>Aproximação dos resultados devem ser de &gt;= 75%</w:t>
+            </w:r>
+          </w:p>
+        </w:tc>
+        <w:tc>
+          <w:tcPr>
+            <w:tcW w:w="3630" w:type="dxa"/>
+            <w:tcBorders>
+              <w:top w:val="single" w:sz="6" w:space="0" w:color="DDDDDD"/>
+              <w:left w:val="outset" w:sz="6" w:space="0" w:color="auto"/>
+              <w:bottom w:val="single" w:sz="6" w:space="0" w:color="DDDDDD"/>
+              <w:right w:val="outset" w:sz="6" w:space="0" w:color="auto"/>
+            </w:tcBorders>
+            <w:shd w:val="clear" w:color="auto" w:fill="FFFFFF"/>
+            <w:hideMark/>
+          </w:tcPr>
+          <w:p>
+            <w:pPr>
+              <w:spacing w:after="150"/>
+              <w:jc w:val="center"/>
+              <w:rPr>
+                <w:rFonts w:ascii="Helvetica" w:eastAsia="Times New Roman" w:hAnsi="Helvetica" w:cs="Helvetica"/>
+                <w:color w:val="444444"/>
+                <w:sz w:val="21"/>
+                <w:szCs w:val="21"/>
+                <w:lang w:eastAsia="pt-BR"/>
+              </w:rPr>
+            </w:pPr>
+            <w:r>
+              <w:rPr>
+                <w:rFonts w:ascii="Helvetica" w:eastAsia="Times New Roman" w:hAnsi="Helvetica" w:cs="Helvetica"/>
+                <w:color w:val="444444"/>
+                <w:sz w:val="21"/>
+                <w:szCs w:val="21"/>
+                <w:lang w:eastAsia="pt-BR"/>
+              </w:rPr>
+              <w:t>Feedback do cliente/Interessados durante o período de testes, beta e após o lançamento</w:t>
+            </w:r>
+          </w:p>
+        </w:tc>
+      </w:tr>
+      <w:tr>
+        <w:trPr>
+          <w:trHeight w:val="568"/>
+          <w:jc w:val="center"/>
+        </w:trPr>
+        <w:tc>
+          <w:tcPr>
+            <w:tcW w:w="1481" w:type="dxa"/>
+            <w:tcBorders>
+              <w:top w:val="single" w:sz="6" w:space="0" w:color="DDDDDD"/>
+              <w:left w:val="outset" w:sz="6" w:space="0" w:color="auto"/>
+              <w:bottom w:val="single" w:sz="6" w:space="0" w:color="DDDDDD"/>
+              <w:right w:val="outset" w:sz="6" w:space="0" w:color="auto"/>
+            </w:tcBorders>
+            <w:shd w:val="clear" w:color="auto" w:fill="FFFFFF"/>
+          </w:tcPr>
+          <w:p>
+            <w:pPr>
+              <w:spacing w:after="150"/>
+              <w:jc w:val="center"/>
+              <w:rPr>
+                <w:rFonts w:ascii="Helvetica" w:eastAsia="Times New Roman" w:hAnsi="Helvetica" w:cs="Helvetica"/>
+                <w:color w:val="444444"/>
+                <w:sz w:val="21"/>
+                <w:szCs w:val="21"/>
+                <w:lang w:eastAsia="pt-BR"/>
+              </w:rPr>
+            </w:pPr>
+            <w:r>
+              <w:rPr>
+                <w:rFonts w:ascii="Helvetica" w:eastAsia="Times New Roman" w:hAnsi="Helvetica" w:cs="Helvetica"/>
+                <w:color w:val="444444"/>
+                <w:sz w:val="21"/>
+                <w:szCs w:val="21"/>
+                <w:lang w:eastAsia="pt-BR"/>
+              </w:rPr>
+              <w:t>Cálculo dos gastos no mês</w:t>
+            </w:r>
+          </w:p>
+        </w:tc>
+        <w:tc>
+          <w:tcPr>
+            <w:tcW w:w="1584" w:type="dxa"/>
+            <w:tcBorders>
+              <w:top w:val="single" w:sz="6" w:space="0" w:color="DDDDDD"/>
+              <w:left w:val="outset" w:sz="6" w:space="0" w:color="auto"/>
+              <w:bottom w:val="single" w:sz="6" w:space="0" w:color="DDDDDD"/>
+              <w:right w:val="outset" w:sz="6" w:space="0" w:color="auto"/>
+            </w:tcBorders>
+            <w:shd w:val="clear" w:color="auto" w:fill="FFFFFF"/>
+          </w:tcPr>
+          <w:p>
+            <w:pPr>
+              <w:spacing w:after="150"/>
+              <w:jc w:val="center"/>
+              <w:rPr>
+                <w:rFonts w:ascii="Helvetica" w:eastAsia="Times New Roman" w:hAnsi="Helvetica" w:cs="Helvetica"/>
+                <w:color w:val="444444"/>
+                <w:sz w:val="21"/>
+                <w:szCs w:val="21"/>
+                <w:lang w:eastAsia="pt-BR"/>
+              </w:rPr>
+            </w:pPr>
+            <w:r>
+              <w:rPr>
+                <w:rFonts w:ascii="Helvetica" w:eastAsia="Times New Roman" w:hAnsi="Helvetica" w:cs="Helvetica"/>
+                <w:color w:val="444444"/>
+                <w:sz w:val="21"/>
+                <w:szCs w:val="21"/>
+                <w:lang w:eastAsia="pt-BR"/>
+              </w:rPr>
+              <w:t>% de precisão na aproximação dos dados(com dispositivo)</w:t>
+            </w:r>
+          </w:p>
+        </w:tc>
+        <w:tc>
+          <w:tcPr>
+            <w:tcW w:w="1701" w:type="dxa"/>
+            <w:tcBorders>
+              <w:top w:val="single" w:sz="6" w:space="0" w:color="DDDDDD"/>
+              <w:left w:val="outset" w:sz="6" w:space="0" w:color="auto"/>
+              <w:bottom w:val="single" w:sz="6" w:space="0" w:color="DDDDDD"/>
+              <w:right w:val="outset" w:sz="6" w:space="0" w:color="auto"/>
+            </w:tcBorders>
+            <w:shd w:val="clear" w:color="auto" w:fill="FFFFFF"/>
+          </w:tcPr>
+          <w:p>
+            <w:pPr>
+              <w:spacing w:after="150"/>
+              <w:jc w:val="center"/>
+              <w:rPr>
+                <w:rFonts w:ascii="Helvetica" w:eastAsia="Times New Roman" w:hAnsi="Helvetica" w:cs="Helvetica"/>
+                <w:color w:val="444444"/>
+                <w:sz w:val="21"/>
+                <w:szCs w:val="21"/>
+                <w:lang w:eastAsia="pt-BR"/>
+              </w:rPr>
+            </w:pPr>
+            <w:r>
+              <w:rPr>
+                <w:rFonts w:ascii="Helvetica" w:eastAsia="Times New Roman" w:hAnsi="Helvetica" w:cs="Helvetica"/>
+                <w:color w:val="444444"/>
+                <w:sz w:val="21"/>
+                <w:szCs w:val="21"/>
+                <w:lang w:eastAsia="pt-BR"/>
+              </w:rPr>
+              <w:t>Aproximação dos resultados devem ser de &gt;= 90%</w:t>
+            </w:r>
+          </w:p>
+        </w:tc>
+        <w:tc>
+          <w:tcPr>
+            <w:tcW w:w="3630" w:type="dxa"/>
+            <w:tcBorders>
+              <w:top w:val="single" w:sz="6" w:space="0" w:color="DDDDDD"/>
+              <w:left w:val="outset" w:sz="6" w:space="0" w:color="auto"/>
+              <w:bottom w:val="single" w:sz="6" w:space="0" w:color="DDDDDD"/>
+              <w:right w:val="outset" w:sz="6" w:space="0" w:color="auto"/>
+            </w:tcBorders>
+            <w:shd w:val="clear" w:color="auto" w:fill="FFFFFF"/>
+          </w:tcPr>
+          <w:p>
+            <w:pPr>
+              <w:spacing w:after="150"/>
+              <w:jc w:val="center"/>
+              <w:rPr>
+                <w:rFonts w:ascii="Helvetica" w:eastAsia="Times New Roman" w:hAnsi="Helvetica" w:cs="Helvetica"/>
+                <w:color w:val="444444"/>
+                <w:sz w:val="21"/>
+                <w:szCs w:val="21"/>
+                <w:lang w:eastAsia="pt-BR"/>
+              </w:rPr>
+            </w:pPr>
+            <w:r>
+              <w:rPr>
+                <w:rFonts w:ascii="Helvetica" w:eastAsia="Times New Roman" w:hAnsi="Helvetica" w:cs="Helvetica"/>
+                <w:color w:val="444444"/>
+                <w:sz w:val="21"/>
+                <w:szCs w:val="21"/>
+                <w:lang w:eastAsia="pt-BR"/>
+              </w:rPr>
+              <w:t>Feedback do cliente/Interessados durante o período de testes, beta e após o lançamento</w:t>
+            </w:r>
+          </w:p>
+        </w:tc>
+      </w:tr>
+      <w:tr>
+        <w:trPr>
+          <w:trHeight w:val="568"/>
+          <w:jc w:val="center"/>
+        </w:trPr>
+        <w:tc>
+          <w:tcPr>
+            <w:tcW w:w="1481" w:type="dxa"/>
+            <w:tcBorders>
+              <w:top w:val="single" w:sz="6" w:space="0" w:color="DDDDDD"/>
+              <w:left w:val="outset" w:sz="6" w:space="0" w:color="auto"/>
+              <w:bottom w:val="single" w:sz="6" w:space="0" w:color="DDDDDD"/>
+              <w:right w:val="outset" w:sz="6" w:space="0" w:color="auto"/>
+            </w:tcBorders>
+            <w:shd w:val="clear" w:color="auto" w:fill="FFFFFF"/>
+          </w:tcPr>
+          <w:p>
+            <w:pPr>
+              <w:spacing w:after="150"/>
+              <w:jc w:val="center"/>
+              <w:rPr>
+                <w:rFonts w:ascii="Helvetica" w:eastAsia="Times New Roman" w:hAnsi="Helvetica" w:cs="Helvetica"/>
+                <w:color w:val="444444"/>
+                <w:sz w:val="21"/>
+                <w:szCs w:val="21"/>
+                <w:lang w:eastAsia="pt-BR"/>
+              </w:rPr>
+            </w:pPr>
+            <w:r>
+              <w:rPr>
+                <w:rFonts w:ascii="Helvetica" w:eastAsia="Times New Roman" w:hAnsi="Helvetica" w:cs="Helvetica"/>
+                <w:color w:val="444444"/>
+                <w:sz w:val="21"/>
+                <w:szCs w:val="21"/>
+                <w:lang w:eastAsia="pt-BR"/>
+              </w:rPr>
+              <w:t>Taxa de aceitação do produto</w:t>
+            </w:r>
+          </w:p>
+        </w:tc>
+        <w:tc>
+          <w:tcPr>
+            <w:tcW w:w="1584" w:type="dxa"/>
+            <w:tcBorders>
+              <w:top w:val="single" w:sz="6" w:space="0" w:color="DDDDDD"/>
+              <w:left w:val="outset" w:sz="6" w:space="0" w:color="auto"/>
+              <w:bottom w:val="single" w:sz="6" w:space="0" w:color="DDDDDD"/>
+              <w:right w:val="outset" w:sz="6" w:space="0" w:color="auto"/>
+            </w:tcBorders>
+            <w:shd w:val="clear" w:color="auto" w:fill="FFFFFF"/>
+          </w:tcPr>
+          <w:p>
+            <w:pPr>
+              <w:spacing w:after="150"/>
+              <w:jc w:val="center"/>
+              <w:rPr>
+                <w:rFonts w:ascii="Helvetica" w:eastAsia="Times New Roman" w:hAnsi="Helvetica" w:cs="Helvetica"/>
+                <w:color w:val="444444"/>
+                <w:sz w:val="21"/>
+                <w:szCs w:val="21"/>
+                <w:lang w:eastAsia="pt-BR"/>
+              </w:rPr>
+            </w:pPr>
+            <w:r>
+              <w:rPr>
+                <w:rFonts w:ascii="Helvetica" w:eastAsia="Times New Roman" w:hAnsi="Helvetica" w:cs="Helvetica"/>
+                <w:color w:val="444444"/>
+                <w:sz w:val="21"/>
+                <w:szCs w:val="21"/>
+                <w:lang w:eastAsia="pt-BR"/>
+              </w:rPr>
+              <w:t>% de aceitação dos produtos comprados e baixados</w:t>
+            </w:r>
+          </w:p>
+        </w:tc>
+        <w:tc>
+          <w:tcPr>
+            <w:tcW w:w="1701" w:type="dxa"/>
+            <w:tcBorders>
+              <w:top w:val="single" w:sz="6" w:space="0" w:color="DDDDDD"/>
+              <w:left w:val="outset" w:sz="6" w:space="0" w:color="auto"/>
+              <w:bottom w:val="single" w:sz="6" w:space="0" w:color="DDDDDD"/>
+              <w:right w:val="outset" w:sz="6" w:space="0" w:color="auto"/>
+            </w:tcBorders>
+            <w:shd w:val="clear" w:color="auto" w:fill="FFFFFF"/>
+          </w:tcPr>
+          <w:p>
+            <w:pPr>
+              <w:spacing w:after="150"/>
+              <w:jc w:val="center"/>
+              <w:rPr>
+                <w:rFonts w:ascii="Helvetica" w:eastAsia="Times New Roman" w:hAnsi="Helvetica" w:cs="Helvetica"/>
+                <w:color w:val="444444"/>
+                <w:sz w:val="21"/>
+                <w:szCs w:val="21"/>
+                <w:lang w:eastAsia="pt-BR"/>
+              </w:rPr>
+            </w:pPr>
+            <w:r>
+              <w:rPr>
+                <w:rFonts w:ascii="Helvetica" w:eastAsia="Times New Roman" w:hAnsi="Helvetica" w:cs="Helvetica"/>
+                <w:color w:val="444444"/>
+                <w:sz w:val="21"/>
+                <w:szCs w:val="21"/>
+                <w:lang w:eastAsia="pt-BR"/>
+              </w:rPr>
+              <w:t xml:space="preserve">Aproximação de aceitação </w:t>
+            </w:r>
+            <w:r>
+              <w:rPr>
+                <w:rFonts w:ascii="Helvetica" w:eastAsia="Times New Roman" w:hAnsi="Helvetica" w:cs="Helvetica"/>
+                <w:color w:val="444444"/>
+                <w:sz w:val="21"/>
+                <w:szCs w:val="21"/>
+                <w:lang w:eastAsia="pt-BR"/>
+              </w:rPr>
+              <w:t>&gt;= 90% (com e sem dispositivos)</w:t>
+            </w:r>
+          </w:p>
+        </w:tc>
+        <w:tc>
+          <w:tcPr>
+            <w:tcW w:w="3630" w:type="dxa"/>
+            <w:tcBorders>
+              <w:top w:val="single" w:sz="6" w:space="0" w:color="DDDDDD"/>
+              <w:left w:val="outset" w:sz="6" w:space="0" w:color="auto"/>
+              <w:bottom w:val="single" w:sz="6" w:space="0" w:color="DDDDDD"/>
+              <w:right w:val="outset" w:sz="6" w:space="0" w:color="auto"/>
+            </w:tcBorders>
+            <w:shd w:val="clear" w:color="auto" w:fill="FFFFFF"/>
+          </w:tcPr>
+          <w:p>
+            <w:pPr>
+              <w:spacing w:after="150"/>
+              <w:jc w:val="center"/>
+              <w:rPr>
+                <w:rFonts w:ascii="Helvetica" w:eastAsia="Times New Roman" w:hAnsi="Helvetica" w:cs="Helvetica"/>
+                <w:color w:val="444444"/>
+                <w:sz w:val="21"/>
+                <w:szCs w:val="21"/>
+                <w:lang w:eastAsia="pt-BR"/>
+              </w:rPr>
+            </w:pPr>
+            <w:r>
+              <w:rPr>
+                <w:rFonts w:ascii="Helvetica" w:eastAsia="Times New Roman" w:hAnsi="Helvetica" w:cs="Helvetica"/>
+                <w:color w:val="444444"/>
+                <w:sz w:val="21"/>
+                <w:szCs w:val="21"/>
+                <w:lang w:eastAsia="pt-BR"/>
+              </w:rPr>
+              <w:t xml:space="preserve">Feedback do aplicativo via locais de download e taxa de sucesso no banco de dados </w:t>
+            </w:r>
+          </w:p>
+        </w:tc>
+      </w:tr>
+      <w:tr>
+        <w:trPr>
+          <w:trHeight w:val="568"/>
+          <w:jc w:val="center"/>
+        </w:trPr>
+        <w:tc>
+          <w:tcPr>
+            <w:tcW w:w="1481" w:type="dxa"/>
+            <w:tcBorders>
+              <w:top w:val="single" w:sz="6" w:space="0" w:color="DDDDDD"/>
+              <w:left w:val="outset" w:sz="6" w:space="0" w:color="auto"/>
+              <w:bottom w:val="outset" w:sz="6" w:space="0" w:color="auto"/>
+              <w:right w:val="outset" w:sz="6" w:space="0" w:color="auto"/>
+            </w:tcBorders>
+            <w:shd w:val="clear" w:color="auto" w:fill="FFFFFF"/>
+          </w:tcPr>
+          <w:p>
+            <w:pPr>
+              <w:spacing w:after="150"/>
+              <w:jc w:val="center"/>
+              <w:rPr>
+                <w:rFonts w:ascii="Helvetica" w:eastAsia="Times New Roman" w:hAnsi="Helvetica" w:cs="Helvetica"/>
+                <w:color w:val="444444"/>
+                <w:sz w:val="21"/>
+                <w:szCs w:val="21"/>
+                <w:lang w:eastAsia="pt-BR"/>
+              </w:rPr>
+            </w:pPr>
+            <w:r>
+              <w:rPr>
+                <w:rFonts w:ascii="Helvetica" w:eastAsia="Times New Roman" w:hAnsi="Helvetica" w:cs="Helvetica"/>
+                <w:color w:val="444444"/>
+                <w:sz w:val="21"/>
+                <w:szCs w:val="21"/>
+                <w:lang w:eastAsia="pt-BR"/>
+              </w:rPr>
+              <w:t>Qualidade dos dispositivos</w:t>
+            </w:r>
+          </w:p>
+        </w:tc>
+        <w:tc>
+          <w:tcPr>
+            <w:tcW w:w="1584" w:type="dxa"/>
+            <w:tcBorders>
+              <w:top w:val="single" w:sz="6" w:space="0" w:color="DDDDDD"/>
+              <w:left w:val="outset" w:sz="6" w:space="0" w:color="auto"/>
+              <w:bottom w:val="outset" w:sz="6" w:space="0" w:color="auto"/>
+              <w:right w:val="outset" w:sz="6" w:space="0" w:color="auto"/>
+            </w:tcBorders>
+            <w:shd w:val="clear" w:color="auto" w:fill="FFFFFF"/>
+          </w:tcPr>
+          <w:p>
+            <w:pPr>
+              <w:spacing w:after="150"/>
+              <w:jc w:val="center"/>
+              <w:rPr>
+                <w:rFonts w:ascii="Helvetica" w:eastAsia="Times New Roman" w:hAnsi="Helvetica" w:cs="Helvetica"/>
+                <w:color w:val="444444"/>
+                <w:sz w:val="21"/>
+                <w:szCs w:val="21"/>
+                <w:lang w:eastAsia="pt-BR"/>
+              </w:rPr>
+            </w:pPr>
+            <w:r>
+              <w:rPr>
+                <w:rFonts w:ascii="Helvetica" w:eastAsia="Times New Roman" w:hAnsi="Helvetica" w:cs="Helvetica"/>
+                <w:color w:val="444444"/>
+                <w:sz w:val="21"/>
+                <w:szCs w:val="21"/>
+                <w:lang w:eastAsia="pt-BR"/>
+              </w:rPr>
+              <w:t>% de chamadas de manutenção dos dispositivos</w:t>
+            </w:r>
+          </w:p>
+        </w:tc>
+        <w:tc>
+          <w:tcPr>
+            <w:tcW w:w="1701" w:type="dxa"/>
+            <w:tcBorders>
+              <w:top w:val="single" w:sz="6" w:space="0" w:color="DDDDDD"/>
+              <w:left w:val="outset" w:sz="6" w:space="0" w:color="auto"/>
+              <w:bottom w:val="outset" w:sz="6" w:space="0" w:color="auto"/>
+              <w:right w:val="outset" w:sz="6" w:space="0" w:color="auto"/>
+            </w:tcBorders>
+            <w:shd w:val="clear" w:color="auto" w:fill="FFFFFF"/>
+          </w:tcPr>
+          <w:p>
+            <w:pPr>
+              <w:spacing w:after="150"/>
+              <w:jc w:val="center"/>
+              <w:rPr>
+                <w:rFonts w:ascii="Helvetica" w:eastAsia="Times New Roman" w:hAnsi="Helvetica" w:cs="Helvetica"/>
+                <w:color w:val="444444"/>
+                <w:sz w:val="21"/>
+                <w:szCs w:val="21"/>
+                <w:lang w:eastAsia="pt-BR"/>
+              </w:rPr>
+            </w:pPr>
+            <w:r>
+              <w:rPr>
+                <w:rFonts w:ascii="Helvetica" w:eastAsia="Times New Roman" w:hAnsi="Helvetica" w:cs="Helvetica"/>
+                <w:color w:val="444444"/>
+                <w:sz w:val="21"/>
+                <w:szCs w:val="21"/>
+                <w:lang w:eastAsia="pt-BR"/>
+              </w:rPr>
+              <w:t>Aproximação de chamadas para manutenção &lt;= 10%</w:t>
+            </w:r>
+          </w:p>
+        </w:tc>
+        <w:tc>
+          <w:tcPr>
+            <w:tcW w:w="3630" w:type="dxa"/>
+            <w:tcBorders>
+              <w:top w:val="single" w:sz="6" w:space="0" w:color="DDDDDD"/>
+              <w:left w:val="outset" w:sz="6" w:space="0" w:color="auto"/>
+              <w:bottom w:val="outset" w:sz="6" w:space="0" w:color="auto"/>
+              <w:right w:val="outset" w:sz="6" w:space="0" w:color="auto"/>
+            </w:tcBorders>
+            <w:shd w:val="clear" w:color="auto" w:fill="FFFFFF"/>
+          </w:tcPr>
+          <w:p>
+            <w:pPr>
+              <w:spacing w:after="150"/>
+              <w:jc w:val="center"/>
+              <w:rPr>
+                <w:rFonts w:ascii="Helvetica" w:eastAsia="Times New Roman" w:hAnsi="Helvetica" w:cs="Helvetica"/>
+                <w:color w:val="444444"/>
+                <w:sz w:val="21"/>
+                <w:szCs w:val="21"/>
+                <w:lang w:eastAsia="pt-BR"/>
+              </w:rPr>
+            </w:pPr>
+            <w:r>
+              <w:rPr>
+                <w:rFonts w:ascii="Helvetica" w:eastAsia="Times New Roman" w:hAnsi="Helvetica" w:cs="Helvetica"/>
+                <w:color w:val="444444"/>
+                <w:sz w:val="21"/>
+                <w:szCs w:val="21"/>
+                <w:lang w:eastAsia="pt-BR"/>
+              </w:rPr>
+              <w:t>Chamadas dos clientes para resolução de problemas com seus dispositivos adquiridos</w:t>
+            </w:r>
+          </w:p>
+        </w:tc>
+      </w:tr>
+    </w:tbl>
     <w:p/>
     <w:p>
       <w:pPr>
@@ -701,27 +1511,7 @@
         <w:pStyle w:val="Comments"/>
       </w:pPr>
       <w:r>
-        <w:t>A melhoria contínua é um m</w:t>
-      </w:r>
-      <w:r>
-        <w:t>eio de melhorar a qualidade de todos os processos</w:t>
-      </w:r>
-      <w:r>
-        <w:t xml:space="preserve"> produtivos, ele r</w:t>
-      </w:r>
-      <w:r>
-        <w:t xml:space="preserve">eduz o desperdício e elimina as atividades que não agregam valor, permitindo que os processos sejam operados com níveis mais altos de eficiência e </w:t>
-      </w:r>
-      <w:r>
-        <w:t xml:space="preserve">eficácia. </w:t>
-      </w:r>
-    </w:p>
-    <w:p>
-      <w:pPr>
-        <w:pStyle w:val="Comments"/>
-      </w:pPr>
-      <w:r>
-        <w:t>Descreva como a melhoria continua será adotada do processo produtivo do seu projeto.</w:t>
+        <w:t>Os processos de melhorias contínuas serão feitos baseados no feedback semanal em forma de relatório dos desenvolvendores, sendo de dispositivos ou aplicativos, e de uma análise de processos feita pelo Gerente de projetos. Os documentos gerados com os processos anteriores, serão levados à reunião com a equipe de desenvolvimento, onde será discutido possíveis melhoras que podem ocorrer para que a eficácia do desenvolvimento aumente.</w:t>
       </w:r>
     </w:p>
     <w:p>
@@ -1199,8 +1989,8 @@
     <w:p/>
     <w:p/>
     <w:sectPr>
-      <w:headerReference w:type="default" r:id="rId8"/>
-      <w:footerReference w:type="default" r:id="rId9"/>
+      <w:headerReference w:type="default" r:id="rId11"/>
+      <w:footerReference w:type="default" r:id="rId12"/>
       <w:pgSz w:w="11906" w:h="16838"/>
       <w:pgMar w:top="1417" w:right="1701" w:bottom="1417" w:left="1701" w:header="708" w:footer="708" w:gutter="0"/>
       <w:cols w:space="708"/>
@@ -2846,11 +3636,11 @@
     <w:link w:val="CommentsChar"/>
     <w:autoRedefine/>
     <w:qFormat/>
-    <w:rsid w:val="00BB722C"/>
+    <w:rsid w:val="00E06460"/>
     <w:rPr>
       <w:rFonts w:asciiTheme="minorHAnsi" w:hAnsiTheme="minorHAnsi"/>
-      <w:color w:val="C00000"/>
-      <w:sz w:val="20"/>
+      <w:sz w:val="22"/>
+      <w:szCs w:val="22"/>
       <w:lang w:val="pt-BR"/>
     </w:rPr>
   </w:style>
@@ -2858,12 +3648,9 @@
     <w:name w:val="Comments Char"/>
     <w:basedOn w:val="DefaultParagraphFont"/>
     <w:link w:val="Comments"/>
-    <w:rsid w:val="00BB722C"/>
+    <w:rsid w:val="00E06460"/>
     <w:rPr>
       <w:rFonts w:eastAsia="Times" w:cs="Times New Roman"/>
-      <w:color w:val="C00000"/>
-      <w:sz w:val="20"/>
-      <w:szCs w:val="20"/>
       <w:lang w:eastAsia="pt-BR"/>
     </w:rPr>
   </w:style>
@@ -2989,6 +3776,34 @@
       <w:color w:val="272727" w:themeColor="text1" w:themeTint="D8"/>
       <w:sz w:val="21"/>
       <w:szCs w:val="21"/>
+    </w:rPr>
+  </w:style>
+  <w:style w:type="paragraph" w:styleId="NormalWeb">
+    <w:name w:val="Normal (Web)"/>
+    <w:basedOn w:val="Normal"/>
+    <w:uiPriority w:val="99"/>
+    <w:semiHidden/>
+    <w:unhideWhenUsed/>
+    <w:rsid w:val="0086369D"/>
+    <w:pPr>
+      <w:spacing w:before="100" w:beforeAutospacing="1" w:after="100" w:afterAutospacing="1"/>
+    </w:pPr>
+    <w:rPr>
+      <w:rFonts w:ascii="Times New Roman" w:eastAsia="Times New Roman" w:hAnsi="Times New Roman" w:cs="Times New Roman"/>
+      <w:sz w:val="24"/>
+      <w:szCs w:val="24"/>
+      <w:lang w:eastAsia="pt-BR"/>
+    </w:rPr>
+  </w:style>
+  <w:style w:type="character" w:styleId="Strong">
+    <w:name w:val="Strong"/>
+    <w:basedOn w:val="DefaultParagraphFont"/>
+    <w:uiPriority w:val="22"/>
+    <w:qFormat/>
+    <w:rsid w:val="0086369D"/>
+    <w:rPr>
+      <w:b/>
+      <w:bCs/>
     </w:rPr>
   </w:style>
 </w:styles>

</xml_diff>